<commit_message>
made some changes in android documentation
</commit_message>
<xml_diff>
--- a/documentation/Mobile App Documentation/Android Application User Guide.docx
+++ b/documentation/Mobile App Documentation/Android Application User Guide.docx
@@ -1,6 +1,6 @@
 
 <file path=word/document.xml><?xml version="1.0" encoding="utf-8"?>
-<w:document xmlns:wpc="http://schemas.microsoft.com/office/word/2010/wordprocessingCanvas" xmlns:mo="http://schemas.microsoft.com/office/mac/office/2008/main" xmlns:mc="http://schemas.openxmlformats.org/markup-compatibility/2006" xmlns:mv="urn:schemas-microsoft-com:mac:vml" xmlns:o="urn:schemas-microsoft-com:office:office" xmlns:r="http://schemas.openxmlformats.org/officeDocument/2006/relationships" xmlns:m="http://schemas.openxmlformats.org/officeDocument/2006/math" xmlns:v="urn:schemas-microsoft-com:vml" xmlns:wp14="http://schemas.microsoft.com/office/word/2010/wordprocessingDrawing" xmlns:wp="http://schemas.openxmlformats.org/drawingml/2006/wordprocessingDrawing" xmlns:w10="urn:schemas-microsoft-com:office:word" xmlns:w="http://schemas.openxmlformats.org/wordprocessingml/2006/main" xmlns:w14="http://schemas.microsoft.com/office/word/2010/wordml" xmlns:w15="http://schemas.microsoft.com/office/word/2012/wordml" xmlns:wpg="http://schemas.microsoft.com/office/word/2010/wordprocessingGroup" xmlns:wpi="http://schemas.microsoft.com/office/word/2010/wordprocessingInk" xmlns:wne="http://schemas.microsoft.com/office/word/2006/wordml" xmlns:wps="http://schemas.microsoft.com/office/word/2010/wordprocessingShape" mc:Ignorable="w14 w15 wp14">
+<w:document xmlns:wpc="http://schemas.microsoft.com/office/word/2010/wordprocessingCanvas" xmlns:cx="http://schemas.microsoft.com/office/drawing/2014/chartex" xmlns:cx1="http://schemas.microsoft.com/office/drawing/2015/9/8/chartex" xmlns:cx2="http://schemas.microsoft.com/office/drawing/2015/10/21/chartex" xmlns:cx3="http://schemas.microsoft.com/office/drawing/2016/5/9/chartex" xmlns:cx4="http://schemas.microsoft.com/office/drawing/2016/5/10/chartex" xmlns:cx5="http://schemas.microsoft.com/office/drawing/2016/5/11/chartex" xmlns:mc="http://schemas.openxmlformats.org/markup-compatibility/2006" xmlns:o="urn:schemas-microsoft-com:office:office" xmlns:r="http://schemas.openxmlformats.org/officeDocument/2006/relationships" xmlns:m="http://schemas.openxmlformats.org/officeDocument/2006/math" xmlns:v="urn:schemas-microsoft-com:vml" xmlns:wp14="http://schemas.microsoft.com/office/word/2010/wordprocessingDrawing" xmlns:wp="http://schemas.openxmlformats.org/drawingml/2006/wordprocessingDrawing" xmlns:w10="urn:schemas-microsoft-com:office:word" xmlns:w="http://schemas.openxmlformats.org/wordprocessingml/2006/main" xmlns:w14="http://schemas.microsoft.com/office/word/2010/wordml" xmlns:w15="http://schemas.microsoft.com/office/word/2012/wordml" xmlns:w16se="http://schemas.microsoft.com/office/word/2015/wordml/symex" xmlns:wpg="http://schemas.microsoft.com/office/word/2010/wordprocessingGroup" xmlns:wpi="http://schemas.microsoft.com/office/word/2010/wordprocessingInk" xmlns:wne="http://schemas.microsoft.com/office/word/2006/wordml" xmlns:wps="http://schemas.microsoft.com/office/word/2010/wordprocessingShape" mc:Ignorable="w14 w15 w16se wp14">
   <w:body>
     <w:p>
       <w:pPr>
@@ -294,108 +294,104 @@
     </w:p>
     <w:p>
       <w:pPr>
-        <w:pStyle w:val="ListParagraph"/>
-      </w:pPr>
-    </w:p>
-    <w:p>
-      <w:pPr>
-        <w:pStyle w:val="ListParagraph"/>
-      </w:pPr>
-    </w:p>
-    <w:p>
-      <w:pPr>
-        <w:pStyle w:val="ListParagraph"/>
-      </w:pPr>
-    </w:p>
-    <w:p>
-      <w:pPr>
-        <w:pStyle w:val="ListParagraph"/>
-      </w:pPr>
-    </w:p>
-    <w:p/>
-    <w:p>
-      <w:pPr>
-        <w:pStyle w:val="ListParagraph"/>
-        <w:rPr>
-          <w:b/>
-          <w:sz w:val="32"/>
-          <w:szCs w:val="32"/>
-        </w:rPr>
-      </w:pPr>
-    </w:p>
-    <w:p>
-      <w:pPr>
-        <w:pStyle w:val="ListParagraph"/>
-        <w:rPr>
-          <w:b/>
-          <w:sz w:val="32"/>
-          <w:szCs w:val="32"/>
-        </w:rPr>
-      </w:pPr>
-      <w:r>
-        <w:rPr>
-          <w:b/>
-          <w:sz w:val="32"/>
-          <w:szCs w:val="32"/>
-        </w:rPr>
-        <w:t>T</w:t>
-      </w:r>
-      <w:r>
-        <w:rPr>
-          <w:b/>
-          <w:sz w:val="32"/>
-          <w:szCs w:val="32"/>
-        </w:rPr>
-        <w:t>he Sign-up Page</w:t>
-      </w:r>
-    </w:p>
-    <w:p>
-      <w:pPr>
-        <w:pStyle w:val="ListParagraph"/>
-        <w:rPr>
-          <w:b/>
-          <w:sz w:val="32"/>
-          <w:szCs w:val="32"/>
-        </w:rPr>
-      </w:pPr>
-    </w:p>
-    <w:p>
-      <w:pPr>
-        <w:pStyle w:val="ListParagraph"/>
-        <w:rPr>
-          <w:b/>
-          <w:sz w:val="32"/>
-          <w:szCs w:val="32"/>
-        </w:rPr>
-      </w:pPr>
-      <w:r>
-        <w:rPr>
-          <w:b/>
-          <w:sz w:val="32"/>
-          <w:szCs w:val="32"/>
-        </w:rPr>
-        <w:t xml:space="preserve"> Fill in the </w:t>
-      </w:r>
-      <w:r>
-        <w:rPr>
-          <w:b/>
-          <w:sz w:val="32"/>
-          <w:szCs w:val="32"/>
-        </w:rPr>
-        <w:t>Sign-up</w:t>
-      </w:r>
-      <w:r>
-        <w:rPr>
-          <w:b/>
-          <w:sz w:val="32"/>
-          <w:szCs w:val="32"/>
-        </w:rPr>
-        <w:t xml:space="preserve"> email and password</w:t>
-      </w:r>
-    </w:p>
-    <w:p>
-      <w:pPr>
-        <w:pStyle w:val="ListParagraph"/>
+        <w:rPr>
+          <w:b/>
+          <w:sz w:val="32"/>
+          <w:szCs w:val="32"/>
+        </w:rPr>
+      </w:pPr>
+      <w:r>
+        <w:rPr>
+          <w:b/>
+          <w:sz w:val="32"/>
+          <w:szCs w:val="32"/>
+        </w:rPr>
+        <w:t xml:space="preserve">Creating an Account: </w:t>
+      </w:r>
+    </w:p>
+    <w:p>
+      <w:pPr>
+        <w:rPr>
+          <w:b/>
+          <w:sz w:val="32"/>
+          <w:szCs w:val="32"/>
+        </w:rPr>
+      </w:pPr>
+    </w:p>
+    <w:p>
+      <w:pPr>
+        <w:rPr>
+          <w:sz w:val="32"/>
+          <w:szCs w:val="32"/>
+        </w:rPr>
+      </w:pPr>
+      <w:r>
+        <w:rPr>
+          <w:sz w:val="32"/>
+          <w:szCs w:val="32"/>
+        </w:rPr>
+        <w:t>Click on Sign-Up button:</w:t>
+      </w:r>
+    </w:p>
+    <w:p>
+      <w:pPr>
+        <w:pStyle w:val="ListParagraph"/>
+        <w:rPr>
+          <w:sz w:val="32"/>
+          <w:szCs w:val="32"/>
+        </w:rPr>
+      </w:pPr>
+      <w:r>
+        <w:rPr>
+          <w:sz w:val="32"/>
+          <w:szCs w:val="32"/>
+        </w:rPr>
+        <w:t xml:space="preserve"> </w:t>
+      </w:r>
+      <w:r>
+        <w:rPr>
+          <w:sz w:val="32"/>
+          <w:szCs w:val="32"/>
+        </w:rPr>
+        <w:t xml:space="preserve">Write your u of m </w:t>
+      </w:r>
+      <w:r>
+        <w:rPr>
+          <w:sz w:val="32"/>
+          <w:szCs w:val="32"/>
+        </w:rPr>
+        <w:t xml:space="preserve">email and </w:t>
+      </w:r>
+      <w:r>
+        <w:rPr>
+          <w:sz w:val="32"/>
+          <w:szCs w:val="32"/>
+        </w:rPr>
+        <w:t xml:space="preserve">any </w:t>
+      </w:r>
+      <w:r>
+        <w:rPr>
+          <w:sz w:val="32"/>
+          <w:szCs w:val="32"/>
+        </w:rPr>
+        <w:t>password</w:t>
+      </w:r>
+      <w:r>
+        <w:rPr>
+          <w:sz w:val="32"/>
+          <w:szCs w:val="32"/>
+        </w:rPr>
+        <w:t xml:space="preserve"> you like</w:t>
+      </w:r>
+    </w:p>
+    <w:p>
+      <w:pPr>
+        <w:pStyle w:val="ListParagraph"/>
+        <w:rPr>
+          <w:b/>
+          <w:sz w:val="32"/>
+          <w:szCs w:val="32"/>
+        </w:rPr>
       </w:pPr>
     </w:p>
     <w:p>
@@ -712,14 +708,12 @@
       <w:pPr>
         <w:pStyle w:val="ListParagraph"/>
         <w:rPr>
-          <w:b/>
-          <w:sz w:val="32"/>
-          <w:szCs w:val="32"/>
-        </w:rPr>
-      </w:pPr>
-      <w:r>
-        <w:rPr>
-          <w:b/>
+          <w:sz w:val="32"/>
+          <w:szCs w:val="32"/>
+        </w:rPr>
+      </w:pPr>
+      <w:r>
+        <w:rPr>
           <w:sz w:val="32"/>
           <w:szCs w:val="32"/>
         </w:rPr>
@@ -1022,17 +1016,7 @@
           <w:sz w:val="32"/>
           <w:szCs w:val="32"/>
         </w:rPr>
-        <w:t xml:space="preserve"> (also the Home Page</w:t>
-      </w:r>
-      <w:bookmarkStart w:id="0" w:name="_GoBack"/>
-      <w:bookmarkEnd w:id="0"/>
-      <w:r>
-        <w:rPr>
-          <w:b/>
-          <w:sz w:val="32"/>
-          <w:szCs w:val="32"/>
-        </w:rPr>
-        <w:t>)</w:t>
+        <w:t xml:space="preserve"> (also the Home Page)</w:t>
       </w:r>
       <w:r>
         <w:rPr>
@@ -1328,6 +1312,7 @@
           <w:sz w:val="32"/>
           <w:szCs w:val="32"/>
         </w:rPr>
+        <w:lastRenderedPageBreak/>
         <w:t>Type anything in the search bar and press the Search icon</w:t>
       </w:r>
       <w:r>
@@ -1428,7 +1413,7 @@
               </wp:anchor>
             </w:drawing>
           </mc:Choice>
-          <mc:Fallback>
+          <mc:Fallback xmlns:mv="urn:schemas-microsoft-com:mac:vml" xmlns:mo="http://schemas.microsoft.com/office/mac/office/2008/main">
             <w:pict>
               <v:shapetype w14:anchorId="7A847CEB" id="_x0000_t32" coordsize="21600,21600" o:spt="32" o:oned="t" path="m0,0l21600,21600e" filled="f">
                 <v:path arrowok="t" fillok="f" o:connecttype="none"/>
@@ -1541,6 +1526,7 @@
           <w:sz w:val="32"/>
           <w:szCs w:val="32"/>
         </w:rPr>
+        <w:lastRenderedPageBreak/>
         <w:t>Get the</w:t>
       </w:r>
       <w:r>
@@ -1689,6 +1675,7 @@
           <w:sz w:val="32"/>
           <w:szCs w:val="32"/>
         </w:rPr>
+        <w:lastRenderedPageBreak/>
         <w:t xml:space="preserve">Click on the </w:t>
       </w:r>
       <w:r>
@@ -1880,6 +1867,7 @@
           <w:sz w:val="32"/>
           <w:szCs w:val="32"/>
         </w:rPr>
+        <w:lastRenderedPageBreak/>
         <w:drawing>
           <wp:inline distT="0" distB="0" distL="0" distR="0" wp14:anchorId="39095007" wp14:editId="15E8D503">
             <wp:extent cx="4216400" cy="6819900"/>
@@ -2066,6 +2054,7 @@
           <w:sz w:val="32"/>
           <w:szCs w:val="32"/>
         </w:rPr>
+        <w:lastRenderedPageBreak/>
         <w:drawing>
           <wp:inline distT="0" distB="0" distL="0" distR="0" wp14:anchorId="09383F1B" wp14:editId="5257B315">
             <wp:extent cx="4102100" cy="6718300"/>
@@ -2539,7 +2528,7 @@
               </wp:anchor>
             </w:drawing>
           </mc:Choice>
-          <mc:Fallback>
+          <mc:Fallback xmlns:mv="urn:schemas-microsoft-com:mac:vml" xmlns:mo="http://schemas.microsoft.com/office/mac/office/2008/main">
             <w:pict>
               <v:shape w14:anchorId="11F885B6" id="Straight Arrow Connector 33" o:spid="_x0000_s1026" type="#_x0000_t32" style="position:absolute;margin-left:265.05pt;margin-top:430.2pt;width:3in;height:0;flip:x;z-index:251666432;visibility:visible;mso-wrap-style:square;mso-wrap-distance-left:9pt;mso-wrap-distance-top:0;mso-wrap-distance-right:9pt;mso-wrap-distance-bottom:0;mso-position-horizontal:absolute;mso-position-horizontal-relative:text;mso-position-vertical:absolute;mso-position-vertical-relative:text" o:gfxdata="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" strokecolor="red" strokeweight=".5pt">
                 <v:stroke endarrow="block" joinstyle="miter"/>
@@ -2952,6 +2941,7 @@
           <w:szCs w:val="32"/>
         </w:rPr>
       </w:pPr>
+      <w:bookmarkStart w:id="0" w:name="_GoBack"/>
       <w:r>
         <w:rPr>
           <w:b/>
@@ -3009,101 +2999,103 @@
         </w:drawing>
       </w:r>
     </w:p>
-    <w:p>
-      <w:pPr>
-        <w:pStyle w:val="ListParagraph"/>
-        <w:rPr>
-          <w:b/>
-          <w:sz w:val="32"/>
-          <w:szCs w:val="32"/>
-        </w:rPr>
-      </w:pPr>
-    </w:p>
-    <w:p>
-      <w:pPr>
-        <w:pStyle w:val="ListParagraph"/>
-        <w:rPr>
-          <w:b/>
-          <w:sz w:val="32"/>
-          <w:szCs w:val="32"/>
-        </w:rPr>
-      </w:pPr>
-    </w:p>
-    <w:p>
-      <w:pPr>
-        <w:pStyle w:val="ListParagraph"/>
-        <w:rPr>
-          <w:b/>
-          <w:sz w:val="32"/>
-          <w:szCs w:val="32"/>
-        </w:rPr>
-      </w:pPr>
-    </w:p>
-    <w:p>
-      <w:pPr>
-        <w:pStyle w:val="ListParagraph"/>
-        <w:rPr>
-          <w:b/>
-          <w:sz w:val="32"/>
-          <w:szCs w:val="32"/>
-        </w:rPr>
-      </w:pPr>
-    </w:p>
-    <w:p>
-      <w:pPr>
-        <w:pStyle w:val="ListParagraph"/>
-        <w:rPr>
-          <w:b/>
-          <w:sz w:val="32"/>
-          <w:szCs w:val="32"/>
-        </w:rPr>
-      </w:pPr>
-    </w:p>
-    <w:p>
-      <w:pPr>
-        <w:pStyle w:val="ListParagraph"/>
-        <w:rPr>
-          <w:b/>
-          <w:sz w:val="32"/>
-          <w:szCs w:val="32"/>
-        </w:rPr>
-      </w:pPr>
-    </w:p>
-    <w:p>
-      <w:pPr>
-        <w:pStyle w:val="ListParagraph"/>
-        <w:rPr>
-          <w:b/>
-          <w:sz w:val="32"/>
-          <w:szCs w:val="32"/>
-        </w:rPr>
-      </w:pPr>
-    </w:p>
-    <w:p>
-      <w:pPr>
-        <w:pStyle w:val="ListParagraph"/>
-        <w:rPr>
-          <w:b/>
-          <w:sz w:val="32"/>
-          <w:szCs w:val="32"/>
-        </w:rPr>
-      </w:pPr>
-    </w:p>
-    <w:p>
-      <w:pPr>
-        <w:pStyle w:val="ListParagraph"/>
-        <w:rPr>
-          <w:b/>
-          <w:sz w:val="32"/>
-          <w:szCs w:val="32"/>
-        </w:rPr>
-      </w:pPr>
-      <w:r>
-        <w:rPr>
-          <w:b/>
-          <w:sz w:val="32"/>
-          <w:szCs w:val="32"/>
-        </w:rPr>
+    <w:bookmarkEnd w:id="0"/>
+    <w:p>
+      <w:pPr>
+        <w:pStyle w:val="ListParagraph"/>
+        <w:rPr>
+          <w:b/>
+          <w:sz w:val="32"/>
+          <w:szCs w:val="32"/>
+        </w:rPr>
+      </w:pPr>
+    </w:p>
+    <w:p>
+      <w:pPr>
+        <w:pStyle w:val="ListParagraph"/>
+        <w:rPr>
+          <w:b/>
+          <w:sz w:val="32"/>
+          <w:szCs w:val="32"/>
+        </w:rPr>
+      </w:pPr>
+    </w:p>
+    <w:p>
+      <w:pPr>
+        <w:pStyle w:val="ListParagraph"/>
+        <w:rPr>
+          <w:b/>
+          <w:sz w:val="32"/>
+          <w:szCs w:val="32"/>
+        </w:rPr>
+      </w:pPr>
+    </w:p>
+    <w:p>
+      <w:pPr>
+        <w:pStyle w:val="ListParagraph"/>
+        <w:rPr>
+          <w:b/>
+          <w:sz w:val="32"/>
+          <w:szCs w:val="32"/>
+        </w:rPr>
+      </w:pPr>
+    </w:p>
+    <w:p>
+      <w:pPr>
+        <w:pStyle w:val="ListParagraph"/>
+        <w:rPr>
+          <w:b/>
+          <w:sz w:val="32"/>
+          <w:szCs w:val="32"/>
+        </w:rPr>
+      </w:pPr>
+    </w:p>
+    <w:p>
+      <w:pPr>
+        <w:pStyle w:val="ListParagraph"/>
+        <w:rPr>
+          <w:b/>
+          <w:sz w:val="32"/>
+          <w:szCs w:val="32"/>
+        </w:rPr>
+      </w:pPr>
+    </w:p>
+    <w:p>
+      <w:pPr>
+        <w:pStyle w:val="ListParagraph"/>
+        <w:rPr>
+          <w:b/>
+          <w:sz w:val="32"/>
+          <w:szCs w:val="32"/>
+        </w:rPr>
+      </w:pPr>
+    </w:p>
+    <w:p>
+      <w:pPr>
+        <w:pStyle w:val="ListParagraph"/>
+        <w:rPr>
+          <w:b/>
+          <w:sz w:val="32"/>
+          <w:szCs w:val="32"/>
+        </w:rPr>
+      </w:pPr>
+    </w:p>
+    <w:p>
+      <w:pPr>
+        <w:pStyle w:val="ListParagraph"/>
+        <w:rPr>
+          <w:b/>
+          <w:sz w:val="32"/>
+          <w:szCs w:val="32"/>
+        </w:rPr>
+      </w:pPr>
+      <w:r>
+        <w:rPr>
+          <w:b/>
+          <w:sz w:val="32"/>
+          <w:szCs w:val="32"/>
+        </w:rPr>
+        <w:lastRenderedPageBreak/>
         <w:t>Let’s edit the title to “Guide again” from “Guide” and click on Edit Advertisement after that</w:t>
       </w:r>
     </w:p>
@@ -3394,7 +3386,7 @@
               </wp:anchor>
             </w:drawing>
           </mc:Choice>
-          <mc:Fallback>
+          <mc:Fallback xmlns:mv="urn:schemas-microsoft-com:mac:vml" xmlns:mo="http://schemas.microsoft.com/office/mac/office/2008/main">
             <w:pict>
               <v:shape w14:anchorId="0C5A1733" id="Straight Arrow Connector 37" o:spid="_x0000_s1026" type="#_x0000_t32" style="position:absolute;margin-left:256pt;margin-top:401.5pt;width:189.05pt;height:9.2pt;flip:x y;z-index:251668480;visibility:visible;mso-wrap-style:square;mso-width-percent:0;mso-height-percent:0;mso-wrap-distance-left:9pt;mso-wrap-distance-top:0;mso-wrap-distance-right:9pt;mso-wrap-distance-bottom:0;mso-position-horizontal:absolute;mso-position-horizontal-relative:text;mso-position-vertical:absolute;mso-position-vertical-relative:text;mso-width-percent:0;mso-height-percent:0;mso-width-relative:margin;mso-height-relative:margin" o:gfxdata="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" strokecolor="red" strokeweight=".5pt">
                 <v:stroke endarrow="block" joinstyle="miter"/>
@@ -3556,6 +3548,7 @@
           <w:sz w:val="32"/>
           <w:szCs w:val="32"/>
         </w:rPr>
+        <w:lastRenderedPageBreak/>
         <w:drawing>
           <wp:anchor distT="0" distB="0" distL="114300" distR="114300" simplePos="0" relativeHeight="251660288" behindDoc="0" locked="0" layoutInCell="1" allowOverlap="1" wp14:anchorId="41F6F441" wp14:editId="60D1BE60">
             <wp:simplePos x="0" y="0"/>
@@ -3822,6 +3815,7 @@
           <w:sz w:val="32"/>
           <w:szCs w:val="32"/>
         </w:rPr>
+        <w:lastRenderedPageBreak/>
         <w:t>Click on MyAds  from the navigation bar</w:t>
       </w:r>
     </w:p>
@@ -4201,15 +4195,8 @@
           <w:sz w:val="32"/>
           <w:szCs w:val="32"/>
         </w:rPr>
-        <w:t>See the ads that you posted. You can click on each of the ads and delete or even edit them</w:t>
-      </w:r>
-      <w:r>
-        <w:rPr>
-          <w:b/>
-          <w:sz w:val="32"/>
-          <w:szCs w:val="32"/>
-        </w:rPr>
-        <w:t xml:space="preserve"> as shown below</w:t>
+        <w:lastRenderedPageBreak/>
+        <w:t>See the ads that you posted. You can click on each of the ads and delete or even edit them as shown below</w:t>
       </w:r>
     </w:p>
     <w:p>
@@ -4470,15 +4457,7 @@
           <w:sz w:val="32"/>
           <w:szCs w:val="32"/>
         </w:rPr>
-        <w:t>You can click on the navigation drawer</w:t>
-      </w:r>
-      <w:r>
-        <w:rPr>
-          <w:b/>
-          <w:sz w:val="32"/>
-          <w:szCs w:val="32"/>
-        </w:rPr>
-        <w:t xml:space="preserve"> </w:t>
+        <w:t xml:space="preserve">You can click on the navigation drawer </w:t>
       </w:r>
     </w:p>
     <w:p>
@@ -5639,7 +5618,7 @@
 </file>
 
 <file path=word/endnotes.xml><?xml version="1.0" encoding="utf-8"?>
-<w:endnotes xmlns:wpc="http://schemas.microsoft.com/office/word/2010/wordprocessingCanvas" xmlns:mo="http://schemas.microsoft.com/office/mac/office/2008/main" xmlns:mc="http://schemas.openxmlformats.org/markup-compatibility/2006" xmlns:mv="urn:schemas-microsoft-com:mac:vml" xmlns:o="urn:schemas-microsoft-com:office:office" xmlns:r="http://schemas.openxmlformats.org/officeDocument/2006/relationships" xmlns:m="http://schemas.openxmlformats.org/officeDocument/2006/math" xmlns:v="urn:schemas-microsoft-com:vml" xmlns:wp14="http://schemas.microsoft.com/office/word/2010/wordprocessingDrawing" xmlns:wp="http://schemas.openxmlformats.org/drawingml/2006/wordprocessingDrawing" xmlns:w10="urn:schemas-microsoft-com:office:word" xmlns:w="http://schemas.openxmlformats.org/wordprocessingml/2006/main" xmlns:w14="http://schemas.microsoft.com/office/word/2010/wordml" xmlns:w15="http://schemas.microsoft.com/office/word/2012/wordml" xmlns:wpg="http://schemas.microsoft.com/office/word/2010/wordprocessingGroup" xmlns:wpi="http://schemas.microsoft.com/office/word/2010/wordprocessingInk" xmlns:wne="http://schemas.microsoft.com/office/word/2006/wordml" xmlns:wps="http://schemas.microsoft.com/office/word/2010/wordprocessingShape" mc:Ignorable="w14 w15 wp14">
+<w:endnotes xmlns:wpc="http://schemas.microsoft.com/office/word/2010/wordprocessingCanvas" xmlns:cx="http://schemas.microsoft.com/office/drawing/2014/chartex" xmlns:cx1="http://schemas.microsoft.com/office/drawing/2015/9/8/chartex" xmlns:cx2="http://schemas.microsoft.com/office/drawing/2015/10/21/chartex" xmlns:cx3="http://schemas.microsoft.com/office/drawing/2016/5/9/chartex" xmlns:cx4="http://schemas.microsoft.com/office/drawing/2016/5/10/chartex" xmlns:cx5="http://schemas.microsoft.com/office/drawing/2016/5/11/chartex" xmlns:mc="http://schemas.openxmlformats.org/markup-compatibility/2006" xmlns:o="urn:schemas-microsoft-com:office:office" xmlns:r="http://schemas.openxmlformats.org/officeDocument/2006/relationships" xmlns:m="http://schemas.openxmlformats.org/officeDocument/2006/math" xmlns:v="urn:schemas-microsoft-com:vml" xmlns:wp14="http://schemas.microsoft.com/office/word/2010/wordprocessingDrawing" xmlns:wp="http://schemas.openxmlformats.org/drawingml/2006/wordprocessingDrawing" xmlns:w10="urn:schemas-microsoft-com:office:word" xmlns:w="http://schemas.openxmlformats.org/wordprocessingml/2006/main" xmlns:w14="http://schemas.microsoft.com/office/word/2010/wordml" xmlns:w15="http://schemas.microsoft.com/office/word/2012/wordml" xmlns:w16se="http://schemas.microsoft.com/office/word/2015/wordml/symex" xmlns:wpg="http://schemas.microsoft.com/office/word/2010/wordprocessingGroup" xmlns:wpi="http://schemas.microsoft.com/office/word/2010/wordprocessingInk" xmlns:wne="http://schemas.microsoft.com/office/word/2006/wordml" xmlns:wps="http://schemas.microsoft.com/office/word/2010/wordprocessingShape" mc:Ignorable="w14 w15 w16se wp14">
   <w:endnote w:type="separator" w:id="-1">
     <w:p>
       <w:r>
@@ -5658,7 +5637,7 @@
 </file>
 
 <file path=word/footnotes.xml><?xml version="1.0" encoding="utf-8"?>
-<w:footnotes xmlns:wpc="http://schemas.microsoft.com/office/word/2010/wordprocessingCanvas" xmlns:mo="http://schemas.microsoft.com/office/mac/office/2008/main" xmlns:mc="http://schemas.openxmlformats.org/markup-compatibility/2006" xmlns:mv="urn:schemas-microsoft-com:mac:vml" xmlns:o="urn:schemas-microsoft-com:office:office" xmlns:r="http://schemas.openxmlformats.org/officeDocument/2006/relationships" xmlns:m="http://schemas.openxmlformats.org/officeDocument/2006/math" xmlns:v="urn:schemas-microsoft-com:vml" xmlns:wp14="http://schemas.microsoft.com/office/word/2010/wordprocessingDrawing" xmlns:wp="http://schemas.openxmlformats.org/drawingml/2006/wordprocessingDrawing" xmlns:w10="urn:schemas-microsoft-com:office:word" xmlns:w="http://schemas.openxmlformats.org/wordprocessingml/2006/main" xmlns:w14="http://schemas.microsoft.com/office/word/2010/wordml" xmlns:w15="http://schemas.microsoft.com/office/word/2012/wordml" xmlns:wpg="http://schemas.microsoft.com/office/word/2010/wordprocessingGroup" xmlns:wpi="http://schemas.microsoft.com/office/word/2010/wordprocessingInk" xmlns:wne="http://schemas.microsoft.com/office/word/2006/wordml" xmlns:wps="http://schemas.microsoft.com/office/word/2010/wordprocessingShape" mc:Ignorable="w14 w15 wp14">
+<w:footnotes xmlns:wpc="http://schemas.microsoft.com/office/word/2010/wordprocessingCanvas" xmlns:cx="http://schemas.microsoft.com/office/drawing/2014/chartex" xmlns:cx1="http://schemas.microsoft.com/office/drawing/2015/9/8/chartex" xmlns:cx2="http://schemas.microsoft.com/office/drawing/2015/10/21/chartex" xmlns:cx3="http://schemas.microsoft.com/office/drawing/2016/5/9/chartex" xmlns:cx4="http://schemas.microsoft.com/office/drawing/2016/5/10/chartex" xmlns:cx5="http://schemas.microsoft.com/office/drawing/2016/5/11/chartex" xmlns:mc="http://schemas.openxmlformats.org/markup-compatibility/2006" xmlns:o="urn:schemas-microsoft-com:office:office" xmlns:r="http://schemas.openxmlformats.org/officeDocument/2006/relationships" xmlns:m="http://schemas.openxmlformats.org/officeDocument/2006/math" xmlns:v="urn:schemas-microsoft-com:vml" xmlns:wp14="http://schemas.microsoft.com/office/word/2010/wordprocessingDrawing" xmlns:wp="http://schemas.openxmlformats.org/drawingml/2006/wordprocessingDrawing" xmlns:w10="urn:schemas-microsoft-com:office:word" xmlns:w="http://schemas.openxmlformats.org/wordprocessingml/2006/main" xmlns:w14="http://schemas.microsoft.com/office/word/2010/wordml" xmlns:w15="http://schemas.microsoft.com/office/word/2012/wordml" xmlns:w16se="http://schemas.microsoft.com/office/word/2015/wordml/symex" xmlns:wpg="http://schemas.microsoft.com/office/word/2010/wordprocessingGroup" xmlns:wpi="http://schemas.microsoft.com/office/word/2010/wordprocessingInk" xmlns:wne="http://schemas.microsoft.com/office/word/2006/wordml" xmlns:wps="http://schemas.microsoft.com/office/word/2010/wordprocessingShape" mc:Ignorable="w14 w15 w16se wp14">
   <w:footnote w:type="separator" w:id="-1">
     <w:p>
       <w:r>
@@ -5677,8 +5656,8 @@
 </file>
 
 <file path=word/numbering.xml><?xml version="1.0" encoding="utf-8"?>
-<w:numbering xmlns:wpc="http://schemas.microsoft.com/office/word/2010/wordprocessingCanvas" xmlns:mo="http://schemas.microsoft.com/office/mac/office/2008/main" xmlns:mc="http://schemas.openxmlformats.org/markup-compatibility/2006" xmlns:mv="urn:schemas-microsoft-com:mac:vml" xmlns:o="urn:schemas-microsoft-com:office:office" xmlns:r="http://schemas.openxmlformats.org/officeDocument/2006/relationships" xmlns:m="http://schemas.openxmlformats.org/officeDocument/2006/math" xmlns:v="urn:schemas-microsoft-com:vml" xmlns:wp14="http://schemas.microsoft.com/office/word/2010/wordprocessingDrawing" xmlns:wp="http://schemas.openxmlformats.org/drawingml/2006/wordprocessingDrawing" xmlns:w10="urn:schemas-microsoft-com:office:word" xmlns:w="http://schemas.openxmlformats.org/wordprocessingml/2006/main" xmlns:w14="http://schemas.microsoft.com/office/word/2010/wordml" xmlns:w15="http://schemas.microsoft.com/office/word/2012/wordml" xmlns:wpg="http://schemas.microsoft.com/office/word/2010/wordprocessingGroup" xmlns:wpi="http://schemas.microsoft.com/office/word/2010/wordprocessingInk" xmlns:wne="http://schemas.microsoft.com/office/word/2006/wordml" xmlns:wps="http://schemas.microsoft.com/office/word/2010/wordprocessingShape" mc:Ignorable="w14 w15 wp14">
-  <w:abstractNum w:abstractNumId="0">
+<w:numbering xmlns:wpc="http://schemas.microsoft.com/office/word/2010/wordprocessingCanvas" xmlns:cx="http://schemas.microsoft.com/office/drawing/2014/chartex" xmlns:cx1="http://schemas.microsoft.com/office/drawing/2015/9/8/chartex" xmlns:cx2="http://schemas.microsoft.com/office/drawing/2015/10/21/chartex" xmlns:cx3="http://schemas.microsoft.com/office/drawing/2016/5/9/chartex" xmlns:cx4="http://schemas.microsoft.com/office/drawing/2016/5/10/chartex" xmlns:cx5="http://schemas.microsoft.com/office/drawing/2016/5/11/chartex" xmlns:mc="http://schemas.openxmlformats.org/markup-compatibility/2006" xmlns:o="urn:schemas-microsoft-com:office:office" xmlns:r="http://schemas.openxmlformats.org/officeDocument/2006/relationships" xmlns:m="http://schemas.openxmlformats.org/officeDocument/2006/math" xmlns:v="urn:schemas-microsoft-com:vml" xmlns:wp14="http://schemas.microsoft.com/office/word/2010/wordprocessingDrawing" xmlns:wp="http://schemas.openxmlformats.org/drawingml/2006/wordprocessingDrawing" xmlns:w10="urn:schemas-microsoft-com:office:word" xmlns:w="http://schemas.openxmlformats.org/wordprocessingml/2006/main" xmlns:w14="http://schemas.microsoft.com/office/word/2010/wordml" xmlns:w15="http://schemas.microsoft.com/office/word/2012/wordml" xmlns:w16se="http://schemas.microsoft.com/office/word/2015/wordml/symex" xmlns:wpg="http://schemas.microsoft.com/office/word/2010/wordprocessingGroup" xmlns:wpi="http://schemas.microsoft.com/office/word/2010/wordprocessingInk" xmlns:wne="http://schemas.microsoft.com/office/word/2006/wordml" xmlns:wps="http://schemas.microsoft.com/office/word/2010/wordprocessingShape" mc:Ignorable="w14 w15 w16se wp14">
+  <w:abstractNum w:abstractNumId="0" w15:restartNumberingAfterBreak="0">
     <w:nsid w:val="22C47554"/>
     <w:multiLevelType w:val="hybridMultilevel"/>
     <w:tmpl w:val="906C02B6"/>
@@ -5769,7 +5748,7 @@
       </w:pPr>
     </w:lvl>
   </w:abstractNum>
-  <w:abstractNum w:abstractNumId="1">
+  <w:abstractNum w:abstractNumId="1" w15:restartNumberingAfterBreak="0">
     <w:nsid w:val="54592FA5"/>
     <w:multiLevelType w:val="hybridMultilevel"/>
     <w:tmpl w:val="0D48F262"/>
@@ -5892,7 +5871,7 @@
 </file>
 
 <file path=word/styles.xml><?xml version="1.0" encoding="utf-8"?>
-<w:styles xmlns:mc="http://schemas.openxmlformats.org/markup-compatibility/2006" xmlns:r="http://schemas.openxmlformats.org/officeDocument/2006/relationships" xmlns:w="http://schemas.openxmlformats.org/wordprocessingml/2006/main" xmlns:w14="http://schemas.microsoft.com/office/word/2010/wordml" xmlns:w15="http://schemas.microsoft.com/office/word/2012/wordml" mc:Ignorable="w14 w15">
+<w:styles xmlns:mc="http://schemas.openxmlformats.org/markup-compatibility/2006" xmlns:r="http://schemas.openxmlformats.org/officeDocument/2006/relationships" xmlns:w="http://schemas.openxmlformats.org/wordprocessingml/2006/main" xmlns:w14="http://schemas.microsoft.com/office/word/2010/wordml" xmlns:w15="http://schemas.microsoft.com/office/word/2012/wordml" xmlns:w16se="http://schemas.microsoft.com/office/word/2015/wordml/symex" mc:Ignorable="w14 w15 w16se">
   <w:docDefaults>
     <w:rPrDefault>
       <w:rPr>
@@ -5904,7 +5883,7 @@
     </w:rPrDefault>
     <w:pPrDefault/>
   </w:docDefaults>
-  <w:latentStyles w:defLockedState="0" w:defUIPriority="99" w:defSemiHidden="0" w:defUnhideWhenUsed="0" w:defQFormat="0" w:count="382">
+  <w:latentStyles w:defLockedState="0" w:defUIPriority="99" w:defSemiHidden="0" w:defUnhideWhenUsed="0" w:defQFormat="0" w:count="374">
     <w:lsdException w:name="Normal" w:uiPriority="0" w:qFormat="1"/>
     <w:lsdException w:name="heading 1" w:uiPriority="9" w:qFormat="1"/>
     <w:lsdException w:name="heading 2" w:semiHidden="1" w:uiPriority="9" w:unhideWhenUsed="1" w:qFormat="1"/>
@@ -6061,15 +6040,6 @@
     <w:lsdException w:name="Balloon Text" w:semiHidden="1" w:unhideWhenUsed="1"/>
     <w:lsdException w:name="Table Grid" w:uiPriority="39"/>
     <w:lsdException w:name="Table Theme" w:semiHidden="1" w:unhideWhenUsed="1"/>
-    <w:lsdException w:name="Note Level 1" w:semiHidden="1" w:unhideWhenUsed="1"/>
-    <w:lsdException w:name="Note Level 2" w:semiHidden="1" w:unhideWhenUsed="1"/>
-    <w:lsdException w:name="Note Level 3" w:semiHidden="1" w:unhideWhenUsed="1"/>
-    <w:lsdException w:name="Note Level 4" w:semiHidden="1" w:unhideWhenUsed="1"/>
-    <w:lsdException w:name="Note Level 5" w:semiHidden="1" w:unhideWhenUsed="1"/>
-    <w:lsdException w:name="Note Level 6" w:semiHidden="1" w:unhideWhenUsed="1"/>
-    <w:lsdException w:name="Note Level 7" w:semiHidden="1" w:unhideWhenUsed="1"/>
-    <w:lsdException w:name="Note Level 8" w:semiHidden="1" w:unhideWhenUsed="1"/>
-    <w:lsdException w:name="Note Level 9" w:semiHidden="1" w:unhideWhenUsed="1"/>
     <w:lsdException w:name="Placeholder Text" w:semiHidden="1"/>
     <w:lsdException w:name="No Spacing" w:uiPriority="1" w:qFormat="1"/>
     <w:lsdException w:name="Light Shading" w:uiPriority="60"/>

</xml_diff>